<commit_message>
New SSH key configuration
</commit_message>
<xml_diff>
--- a/UCI_EDA_II/Documents/ICU_DEPRESSION_ANALYSIS.docx
+++ b/UCI_EDA_II/Documents/ICU_DEPRESSION_ANALYSIS.docx
@@ -431,6 +431,13 @@
     </w:p>
     <w:sdt>
       <w:sdtPr>
+        <w:rPr>
+          <w:rFonts w:ascii="Book Antiqua" w:eastAsia="Times New Roman" w:hAnsi="Book Antiqua" w:cs="Times New Roman"/>
+          <w:color w:val="auto"/>
+          <w:sz w:val="22"/>
+          <w:szCs w:val="20"/>
+          <w:lang w:val="en-GB"/>
+        </w:rPr>
         <w:id w:val="781930797"/>
         <w:docPartObj>
           <w:docPartGallery w:val="Table of Contents"/>
@@ -439,13 +446,8 @@
       </w:sdtPr>
       <w:sdtEndPr>
         <w:rPr>
-          <w:rFonts w:ascii="Book Antiqua" w:eastAsia="Times New Roman" w:hAnsi="Book Antiqua" w:cs="Times New Roman"/>
           <w:b/>
           <w:bCs/>
-          <w:color w:val="auto"/>
-          <w:sz w:val="22"/>
-          <w:szCs w:val="20"/>
-          <w:lang w:val="en-GB"/>
         </w:rPr>
       </w:sdtEndPr>
       <w:sdtContent>
@@ -455,17 +457,17 @@
             <w:rPr>
               <w:rFonts w:ascii="Book Antiqua" w:hAnsi="Book Antiqua"/>
               <w:color w:val="auto"/>
+              <w:lang w:val="en-GB"/>
             </w:rPr>
           </w:pPr>
-          <w:proofErr w:type="spellStart"/>
           <w:r>
             <w:rPr>
               <w:rFonts w:ascii="Book Antiqua" w:hAnsi="Book Antiqua"/>
               <w:color w:val="auto"/>
+              <w:lang w:val="en-GB"/>
             </w:rPr>
             <w:t>Index</w:t>
           </w:r>
-          <w:proofErr w:type="spellEnd"/>
           <w:r>
             <w:rPr>
               <w:rFonts w:ascii="Book Antiqua" w:hAnsi="Book Antiqua"/>
@@ -477,6 +479,7 @@
             <w:rPr>
               <w:rFonts w:ascii="Book Antiqua" w:hAnsi="Book Antiqua"/>
               <w:color w:val="auto"/>
+              <w:lang w:val="en-GB"/>
             </w:rPr>
             <w:instrText xml:space="preserve"> TOC \o "1-3" \h \z \u </w:instrText>
           </w:r>
@@ -1245,7 +1248,7 @@
         <w:pStyle w:val="Ttulo1"/>
         <w:numPr>
           <w:ilvl w:val="0"/>
-          <w:numId w:val="11"/>
+          <w:numId w:val="13"/>
         </w:numPr>
       </w:pPr>
       <w:bookmarkStart w:id="11" w:name="_Toc141552754"/>
@@ -1255,12 +1258,13 @@
       </w:r>
       <w:bookmarkEnd w:id="11"/>
     </w:p>
+    <w:p/>
     <w:p>
       <w:pPr>
         <w:pStyle w:val="Ttulo1"/>
         <w:numPr>
           <w:ilvl w:val="0"/>
-          <w:numId w:val="11"/>
+          <w:numId w:val="13"/>
         </w:numPr>
       </w:pPr>
       <w:bookmarkStart w:id="12" w:name="_Toc141552755"/>
@@ -1269,12 +1273,13 @@
       </w:r>
       <w:bookmarkEnd w:id="12"/>
     </w:p>
+    <w:p/>
     <w:p>
       <w:pPr>
         <w:pStyle w:val="Ttulo1"/>
         <w:numPr>
           <w:ilvl w:val="0"/>
-          <w:numId w:val="11"/>
+          <w:numId w:val="13"/>
         </w:numPr>
       </w:pPr>
       <w:bookmarkStart w:id="13" w:name="_Toc141552756"/>
@@ -1283,12 +1288,13 @@
       </w:r>
       <w:bookmarkEnd w:id="13"/>
     </w:p>
+    <w:p/>
     <w:p>
       <w:pPr>
         <w:pStyle w:val="Ttulo1"/>
         <w:numPr>
           <w:ilvl w:val="0"/>
-          <w:numId w:val="11"/>
+          <w:numId w:val="13"/>
         </w:numPr>
       </w:pPr>
       <w:bookmarkStart w:id="14" w:name="_Toc141552757"/>
@@ -1297,12 +1303,13 @@
       </w:r>
       <w:bookmarkEnd w:id="14"/>
     </w:p>
+    <w:p/>
     <w:p>
       <w:pPr>
         <w:pStyle w:val="Ttulo1"/>
         <w:numPr>
           <w:ilvl w:val="0"/>
-          <w:numId w:val="11"/>
+          <w:numId w:val="13"/>
         </w:numPr>
       </w:pPr>
       <w:bookmarkStart w:id="15" w:name="_Toc141552758"/>
@@ -1311,12 +1318,13 @@
       </w:r>
       <w:bookmarkEnd w:id="15"/>
     </w:p>
+    <w:p/>
     <w:p>
       <w:pPr>
         <w:pStyle w:val="Ttulo1"/>
         <w:numPr>
           <w:ilvl w:val="0"/>
-          <w:numId w:val="11"/>
+          <w:numId w:val="13"/>
         </w:numPr>
       </w:pPr>
       <w:bookmarkStart w:id="16" w:name="_Toc141552759"/>
@@ -1327,10 +1335,17 @@
     </w:p>
     <w:p>
       <w:pPr>
+        <w:rPr>
+          <w:u w:val="single"/>
+        </w:rPr>
+      </w:pPr>
+    </w:p>
+    <w:p>
+      <w:pPr>
         <w:pStyle w:val="Ttulo1"/>
         <w:numPr>
           <w:ilvl w:val="0"/>
-          <w:numId w:val="11"/>
+          <w:numId w:val="13"/>
         </w:numPr>
       </w:pPr>
       <w:bookmarkStart w:id="17" w:name="_Toc141552760"/>
@@ -1451,6 +1466,178 @@
 <file path=word/numbering.xml><?xml version="1.0" encoding="utf-8"?>
 <w:numbering xmlns:wpc="http://schemas.microsoft.com/office/word/2010/wordprocessingCanvas" xmlns:cx="http://schemas.microsoft.com/office/drawing/2014/chartex" xmlns:cx1="http://schemas.microsoft.com/office/drawing/2015/9/8/chartex" xmlns:cx2="http://schemas.microsoft.com/office/drawing/2015/10/21/chartex" xmlns:cx3="http://schemas.microsoft.com/office/drawing/2016/5/9/chartex" xmlns:cx4="http://schemas.microsoft.com/office/drawing/2016/5/10/chartex" xmlns:cx5="http://schemas.microsoft.com/office/drawing/2016/5/11/chartex" xmlns:cx6="http://schemas.microsoft.com/office/drawing/2016/5/12/chartex" xmlns:cx7="http://schemas.microsoft.com/office/drawing/2016/5/13/chartex" xmlns:cx8="http://schemas.microsoft.com/office/drawing/2016/5/14/chartex" xmlns:mc="http://schemas.openxmlformats.org/markup-compatibility/2006" xmlns:aink="http://schemas.microsoft.com/office/drawing/2016/ink" xmlns:am3d="http://schemas.microsoft.com/office/drawing/2017/model3d" xmlns:o="urn:schemas-microsoft-com:office:office" xmlns:oel="http://schemas.microsoft.com/office/2019/extlst" xmlns:r="http://schemas.openxmlformats.org/officeDocument/2006/relationships" xmlns:m="http://schemas.openxmlformats.org/officeDocument/2006/math" xmlns:v="urn:schemas-microsoft-com:vml" xmlns:wp14="http://schemas.microsoft.com/office/word/2010/wordprocessingDrawing" xmlns:wp="http://schemas.openxmlformats.org/drawingml/2006/wordprocessingDrawing" xmlns:w10="urn:schemas-microsoft-com:office:word" xmlns:w="http://schemas.openxmlformats.org/wordprocessingml/2006/main" xmlns:w14="http://schemas.microsoft.com/office/word/2010/wordml" xmlns:w15="http://schemas.microsoft.com/office/word/2012/wordml" xmlns:w16cex="http://schemas.microsoft.com/office/word/2018/wordml/cex" xmlns:w16cid="http://schemas.microsoft.com/office/word/2016/wordml/cid" xmlns:w16="http://schemas.microsoft.com/office/word/2018/wordml" xmlns:w16sdtdh="http://schemas.microsoft.com/office/word/2020/wordml/sdtdatahash" xmlns:w16se="http://schemas.microsoft.com/office/word/2015/wordml/symex" xmlns:wpg="http://schemas.microsoft.com/office/word/2010/wordprocessingGroup" xmlns:wpi="http://schemas.microsoft.com/office/word/2010/wordprocessingInk" xmlns:wne="http://schemas.microsoft.com/office/word/2006/wordml" xmlns:wps="http://schemas.microsoft.com/office/word/2010/wordprocessingShape" mc:Ignorable="w14 w15 w16se w16cid w16 w16cex w16sdtdh wp14">
   <w:abstractNum w:abstractNumId="0" w15:restartNumberingAfterBreak="0">
+    <w:nsid w:val="0E7F50E9"/>
+    <w:multiLevelType w:val="multilevel"/>
+    <w:tmpl w:val="0C0A001F"/>
+    <w:lvl w:ilvl="0">
+      <w:start w:val="1"/>
+      <w:numFmt w:val="decimal"/>
+      <w:lvlText w:val="%1."/>
+      <w:lvlJc w:val="left"/>
+      <w:pPr>
+        <w:ind w:left="360" w:hanging="360"/>
+      </w:pPr>
+    </w:lvl>
+    <w:lvl w:ilvl="1">
+      <w:start w:val="1"/>
+      <w:numFmt w:val="decimal"/>
+      <w:lvlText w:val="%1.%2."/>
+      <w:lvlJc w:val="left"/>
+      <w:pPr>
+        <w:ind w:left="792" w:hanging="432"/>
+      </w:pPr>
+    </w:lvl>
+    <w:lvl w:ilvl="2">
+      <w:start w:val="1"/>
+      <w:numFmt w:val="decimal"/>
+      <w:lvlText w:val="%1.%2.%3."/>
+      <w:lvlJc w:val="left"/>
+      <w:pPr>
+        <w:ind w:left="1224" w:hanging="504"/>
+      </w:pPr>
+    </w:lvl>
+    <w:lvl w:ilvl="3">
+      <w:start w:val="1"/>
+      <w:numFmt w:val="decimal"/>
+      <w:lvlText w:val="%1.%2.%3.%4."/>
+      <w:lvlJc w:val="left"/>
+      <w:pPr>
+        <w:ind w:left="1728" w:hanging="648"/>
+      </w:pPr>
+    </w:lvl>
+    <w:lvl w:ilvl="4">
+      <w:start w:val="1"/>
+      <w:numFmt w:val="decimal"/>
+      <w:lvlText w:val="%1.%2.%3.%4.%5."/>
+      <w:lvlJc w:val="left"/>
+      <w:pPr>
+        <w:ind w:left="2232" w:hanging="792"/>
+      </w:pPr>
+    </w:lvl>
+    <w:lvl w:ilvl="5">
+      <w:start w:val="1"/>
+      <w:numFmt w:val="decimal"/>
+      <w:lvlText w:val="%1.%2.%3.%4.%5.%6."/>
+      <w:lvlJc w:val="left"/>
+      <w:pPr>
+        <w:ind w:left="2736" w:hanging="936"/>
+      </w:pPr>
+    </w:lvl>
+    <w:lvl w:ilvl="6">
+      <w:start w:val="1"/>
+      <w:numFmt w:val="decimal"/>
+      <w:lvlText w:val="%1.%2.%3.%4.%5.%6.%7."/>
+      <w:lvlJc w:val="left"/>
+      <w:pPr>
+        <w:ind w:left="3240" w:hanging="1080"/>
+      </w:pPr>
+    </w:lvl>
+    <w:lvl w:ilvl="7">
+      <w:start w:val="1"/>
+      <w:numFmt w:val="decimal"/>
+      <w:lvlText w:val="%1.%2.%3.%4.%5.%6.%7.%8."/>
+      <w:lvlJc w:val="left"/>
+      <w:pPr>
+        <w:ind w:left="3744" w:hanging="1224"/>
+      </w:pPr>
+    </w:lvl>
+    <w:lvl w:ilvl="8">
+      <w:start w:val="1"/>
+      <w:numFmt w:val="decimal"/>
+      <w:lvlText w:val="%1.%2.%3.%4.%5.%6.%7.%8.%9."/>
+      <w:lvlJc w:val="left"/>
+      <w:pPr>
+        <w:ind w:left="4320" w:hanging="1440"/>
+      </w:pPr>
+    </w:lvl>
+  </w:abstractNum>
+  <w:abstractNum w:abstractNumId="1" w15:restartNumberingAfterBreak="0">
+    <w:nsid w:val="13606E7B"/>
+    <w:multiLevelType w:val="multilevel"/>
+    <w:tmpl w:val="0C0A001F"/>
+    <w:lvl w:ilvl="0">
+      <w:start w:val="1"/>
+      <w:numFmt w:val="decimal"/>
+      <w:lvlText w:val="%1."/>
+      <w:lvlJc w:val="left"/>
+      <w:pPr>
+        <w:ind w:left="360" w:hanging="360"/>
+      </w:pPr>
+    </w:lvl>
+    <w:lvl w:ilvl="1">
+      <w:start w:val="1"/>
+      <w:numFmt w:val="decimal"/>
+      <w:lvlText w:val="%1.%2."/>
+      <w:lvlJc w:val="left"/>
+      <w:pPr>
+        <w:ind w:left="792" w:hanging="432"/>
+      </w:pPr>
+    </w:lvl>
+    <w:lvl w:ilvl="2">
+      <w:start w:val="1"/>
+      <w:numFmt w:val="decimal"/>
+      <w:lvlText w:val="%1.%2.%3."/>
+      <w:lvlJc w:val="left"/>
+      <w:pPr>
+        <w:ind w:left="1224" w:hanging="504"/>
+      </w:pPr>
+    </w:lvl>
+    <w:lvl w:ilvl="3">
+      <w:start w:val="1"/>
+      <w:numFmt w:val="decimal"/>
+      <w:lvlText w:val="%1.%2.%3.%4."/>
+      <w:lvlJc w:val="left"/>
+      <w:pPr>
+        <w:ind w:left="1728" w:hanging="648"/>
+      </w:pPr>
+    </w:lvl>
+    <w:lvl w:ilvl="4">
+      <w:start w:val="1"/>
+      <w:numFmt w:val="decimal"/>
+      <w:lvlText w:val="%1.%2.%3.%4.%5."/>
+      <w:lvlJc w:val="left"/>
+      <w:pPr>
+        <w:ind w:left="2232" w:hanging="792"/>
+      </w:pPr>
+    </w:lvl>
+    <w:lvl w:ilvl="5">
+      <w:start w:val="1"/>
+      <w:numFmt w:val="decimal"/>
+      <w:lvlText w:val="%1.%2.%3.%4.%5.%6."/>
+      <w:lvlJc w:val="left"/>
+      <w:pPr>
+        <w:ind w:left="2736" w:hanging="936"/>
+      </w:pPr>
+    </w:lvl>
+    <w:lvl w:ilvl="6">
+      <w:start w:val="1"/>
+      <w:numFmt w:val="decimal"/>
+      <w:lvlText w:val="%1.%2.%3.%4.%5.%6.%7."/>
+      <w:lvlJc w:val="left"/>
+      <w:pPr>
+        <w:ind w:left="3240" w:hanging="1080"/>
+      </w:pPr>
+    </w:lvl>
+    <w:lvl w:ilvl="7">
+      <w:start w:val="1"/>
+      <w:numFmt w:val="decimal"/>
+      <w:lvlText w:val="%1.%2.%3.%4.%5.%6.%7.%8."/>
+      <w:lvlJc w:val="left"/>
+      <w:pPr>
+        <w:ind w:left="3744" w:hanging="1224"/>
+      </w:pPr>
+    </w:lvl>
+    <w:lvl w:ilvl="8">
+      <w:start w:val="1"/>
+      <w:numFmt w:val="decimal"/>
+      <w:lvlText w:val="%1.%2.%3.%4.%5.%6.%7.%8.%9."/>
+      <w:lvlJc w:val="left"/>
+      <w:pPr>
+        <w:ind w:left="4320" w:hanging="1440"/>
+      </w:pPr>
+    </w:lvl>
+  </w:abstractNum>
+  <w:abstractNum w:abstractNumId="2" w15:restartNumberingAfterBreak="0">
     <w:nsid w:val="19B73CB0"/>
     <w:multiLevelType w:val="multilevel"/>
     <w:tmpl w:val="E28EE984"/>
@@ -1599,7 +1786,7 @@
       </w:rPr>
     </w:lvl>
   </w:abstractNum>
-  <w:abstractNum w:abstractNumId="1" w15:restartNumberingAfterBreak="0">
+  <w:abstractNum w:abstractNumId="3" w15:restartNumberingAfterBreak="0">
     <w:nsid w:val="361330E3"/>
     <w:multiLevelType w:val="hybridMultilevel"/>
     <w:tmpl w:val="81D2F39C"/>
@@ -1688,7 +1875,7 @@
       </w:pPr>
     </w:lvl>
   </w:abstractNum>
-  <w:abstractNum w:abstractNumId="2" w15:restartNumberingAfterBreak="0">
+  <w:abstractNum w:abstractNumId="4" w15:restartNumberingAfterBreak="0">
     <w:nsid w:val="42417F9F"/>
     <w:multiLevelType w:val="multilevel"/>
     <w:tmpl w:val="BB123F46"/>
@@ -1837,7 +2024,7 @@
       </w:rPr>
     </w:lvl>
   </w:abstractNum>
-  <w:abstractNum w:abstractNumId="3" w15:restartNumberingAfterBreak="0">
+  <w:abstractNum w:abstractNumId="5" w15:restartNumberingAfterBreak="0">
     <w:nsid w:val="433F0E1C"/>
     <w:multiLevelType w:val="hybridMultilevel"/>
     <w:tmpl w:val="D56AC3CA"/>
@@ -1926,7 +2113,7 @@
       </w:pPr>
     </w:lvl>
   </w:abstractNum>
-  <w:abstractNum w:abstractNumId="4" w15:restartNumberingAfterBreak="0">
+  <w:abstractNum w:abstractNumId="6" w15:restartNumberingAfterBreak="0">
     <w:nsid w:val="4A295762"/>
     <w:multiLevelType w:val="multilevel"/>
     <w:tmpl w:val="1A0812B2"/>
@@ -2075,7 +2262,7 @@
       </w:rPr>
     </w:lvl>
   </w:abstractNum>
-  <w:abstractNum w:abstractNumId="5" w15:restartNumberingAfterBreak="0">
+  <w:abstractNum w:abstractNumId="7" w15:restartNumberingAfterBreak="0">
     <w:nsid w:val="61C62F20"/>
     <w:multiLevelType w:val="multilevel"/>
     <w:tmpl w:val="523E9FC6"/>
@@ -2224,7 +2411,7 @@
       </w:rPr>
     </w:lvl>
   </w:abstractNum>
-  <w:abstractNum w:abstractNumId="6" w15:restartNumberingAfterBreak="0">
+  <w:abstractNum w:abstractNumId="8" w15:restartNumberingAfterBreak="0">
     <w:nsid w:val="63DD5D88"/>
     <w:multiLevelType w:val="multilevel"/>
     <w:tmpl w:val="0E8C5AFA"/>
@@ -2373,7 +2560,7 @@
       </w:rPr>
     </w:lvl>
   </w:abstractNum>
-  <w:abstractNum w:abstractNumId="7" w15:restartNumberingAfterBreak="0">
+  <w:abstractNum w:abstractNumId="9" w15:restartNumberingAfterBreak="0">
     <w:nsid w:val="6506644F"/>
     <w:multiLevelType w:val="multilevel"/>
     <w:tmpl w:val="F36C372E"/>
@@ -2522,7 +2709,7 @@
       </w:rPr>
     </w:lvl>
   </w:abstractNum>
-  <w:abstractNum w:abstractNumId="8" w15:restartNumberingAfterBreak="0">
+  <w:abstractNum w:abstractNumId="10" w15:restartNumberingAfterBreak="0">
     <w:nsid w:val="6A5457BC"/>
     <w:multiLevelType w:val="hybridMultilevel"/>
     <w:tmpl w:val="2694820E"/>
@@ -2608,7 +2795,7 @@
       </w:pPr>
     </w:lvl>
   </w:abstractNum>
-  <w:abstractNum w:abstractNumId="9" w15:restartNumberingAfterBreak="0">
+  <w:abstractNum w:abstractNumId="11" w15:restartNumberingAfterBreak="0">
     <w:nsid w:val="701D57D5"/>
     <w:multiLevelType w:val="hybridMultilevel"/>
     <w:tmpl w:val="2A8A34EE"/>
@@ -2697,7 +2884,7 @@
       </w:pPr>
     </w:lvl>
   </w:abstractNum>
-  <w:abstractNum w:abstractNumId="10" w15:restartNumberingAfterBreak="0">
+  <w:abstractNum w:abstractNumId="12" w15:restartNumberingAfterBreak="0">
     <w:nsid w:val="75F337E7"/>
     <w:multiLevelType w:val="multilevel"/>
     <w:tmpl w:val="D194C44E"/>
@@ -2847,37 +3034,43 @@
     </w:lvl>
   </w:abstractNum>
   <w:num w:numId="1" w16cid:durableId="173810609">
+    <w:abstractNumId w:val="5"/>
+  </w:num>
+  <w:num w:numId="2" w16cid:durableId="1518046">
+    <w:abstractNumId w:val="10"/>
+  </w:num>
+  <w:num w:numId="3" w16cid:durableId="656229650">
+    <w:abstractNumId w:val="11"/>
+  </w:num>
+  <w:num w:numId="4" w16cid:durableId="1570260939">
+    <w:abstractNumId w:val="6"/>
+  </w:num>
+  <w:num w:numId="5" w16cid:durableId="1886747266">
+    <w:abstractNumId w:val="9"/>
+  </w:num>
+  <w:num w:numId="6" w16cid:durableId="340818210">
+    <w:abstractNumId w:val="8"/>
+  </w:num>
+  <w:num w:numId="7" w16cid:durableId="1586650080">
+    <w:abstractNumId w:val="4"/>
+  </w:num>
+  <w:num w:numId="8" w16cid:durableId="1647516554">
+    <w:abstractNumId w:val="2"/>
+  </w:num>
+  <w:num w:numId="9" w16cid:durableId="753668718">
+    <w:abstractNumId w:val="7"/>
+  </w:num>
+  <w:num w:numId="10" w16cid:durableId="1097629026">
+    <w:abstractNumId w:val="12"/>
+  </w:num>
+  <w:num w:numId="11" w16cid:durableId="1835879269">
     <w:abstractNumId w:val="3"/>
   </w:num>
-  <w:num w:numId="2" w16cid:durableId="1518046">
-    <w:abstractNumId w:val="8"/>
+  <w:num w:numId="12" w16cid:durableId="572277244">
+    <w:abstractNumId w:val="1"/>
   </w:num>
-  <w:num w:numId="3" w16cid:durableId="656229650">
-    <w:abstractNumId w:val="9"/>
-  </w:num>
-  <w:num w:numId="4" w16cid:durableId="1570260939">
-    <w:abstractNumId w:val="4"/>
-  </w:num>
-  <w:num w:numId="5" w16cid:durableId="1886747266">
-    <w:abstractNumId w:val="7"/>
-  </w:num>
-  <w:num w:numId="6" w16cid:durableId="340818210">
-    <w:abstractNumId w:val="6"/>
-  </w:num>
-  <w:num w:numId="7" w16cid:durableId="1586650080">
-    <w:abstractNumId w:val="2"/>
-  </w:num>
-  <w:num w:numId="8" w16cid:durableId="1647516554">
+  <w:num w:numId="13" w16cid:durableId="1560750089">
     <w:abstractNumId w:val="0"/>
-  </w:num>
-  <w:num w:numId="9" w16cid:durableId="753668718">
-    <w:abstractNumId w:val="5"/>
-  </w:num>
-  <w:num w:numId="10" w16cid:durableId="1097629026">
-    <w:abstractNumId w:val="10"/>
-  </w:num>
-  <w:num w:numId="11" w16cid:durableId="1835879269">
-    <w:abstractNumId w:val="1"/>
   </w:num>
 </w:numbering>
 </file>

</xml_diff>